<commit_message>
feat: update API base URL for local test, implement model selection with radio buttons, and add document download functionality
</commit_message>
<xml_diff>
--- a/public/Naala_Contrato.docx
+++ b/public/Naala_Contrato.docx
@@ -25,7 +25,7 @@
           <w:u w:val="single"/>
           <w:rtl w:val="0"/>
         </w:rPr>
-        <w:t xml:space="preserve">CONTRATO DE PERSONALIZACION DE</w:t>
+        <w:t xml:space="preserve">CONTRATO DE PERSONALIZACIÓN DE</w:t>
       </w:r>
     </w:p>
     <w:p>
@@ -195,7 +195,7 @@
           <w:szCs w:val="20"/>
           <w:rtl w:val="0"/>
         </w:rPr>
-        <w:t xml:space="preserve">La vivienda tendrá las siguientes modificaciones de acuerdo al diseño establecido, con un costo adicional que se encuentra desglosado en la tabla de costos unitarios aprobado por el propietario previo al desarrollo de este contrato. </w:t>
+        <w:t xml:space="preserve">La vivienda tendrá las siguientes modificaciones de acuerdo al diseño establecido, con un costo adicional que se encuentra desglosado en la tabla de costos unitarios aprobada por el propietario previo al desarrollo de este contrato. </w:t>
       </w:r>
       <w:r>
         <w:drawing>
@@ -713,18 +713,89 @@
     </w:p>
     <w:p>
       <w:pPr>
-        <w:spacing w:after="0" w:line="240" w:lineRule="auto"/>
-        <w:jc w:val="both"/>
-        <w:rPr>
-          <w:rFonts w:ascii="Calibri" w:cs="Calibri" w:eastAsia="Calibri" w:hAnsi="Calibri"/>
-          <w:b w:val="1"/>
-          <w:color w:val="000000"/>
-        </w:rPr>
-      </w:pPr>
-      <w:r>
-        <w:rPr>
-          <w:rtl w:val="0"/>
-        </w:rPr>
+        <w:jc w:val="both"/>
+        <w:rPr>
+          <w:b w:val="1"/>
+        </w:rPr>
+      </w:pPr>
+      <w:r>
+        <w:rPr>
+          <w:rtl w:val="0"/>
+        </w:rPr>
+      </w:r>
+    </w:p>
+    <w:p>
+      <w:pPr>
+        <w:jc w:val="both"/>
+        <w:rPr>
+          <w:b w:val="1"/>
+        </w:rPr>
+      </w:pPr>
+      <w:r>
+        <w:rPr>
+          <w:b w:val="1"/>
+          <w:rtl w:val="0"/>
+        </w:rPr>
+        <w:t xml:space="preserve">Nombre</w:t>
+        <w:tab/>
+        <w:tab/>
+        <w:tab/>
+        <w:tab/>
+        <w:tab/>
+        <w:tab/>
+        <w:t xml:space="preserve">Precio </w:t>
+      </w:r>
+    </w:p>
+    <w:p>
+      <w:pPr>
+        <w:jc w:val="both"/>
+        <w:rPr>
+          <w:b w:val="1"/>
+        </w:rPr>
+      </w:pPr>
+      <w:r>
+        <w:rPr>
+          <w:b w:val="1"/>
+          <w:rtl w:val="0"/>
+        </w:rPr>
+        <w:t xml:space="preserve">{#modificaciones}</w:t>
+      </w:r>
+    </w:p>
+    <w:p>
+      <w:pPr>
+        <w:jc w:val="both"/>
+        <w:rPr>
+          <w:b w:val="1"/>
+        </w:rPr>
+      </w:pPr>
+      <w:r>
+        <w:rPr>
+          <w:b w:val="1"/>
+          <w:rtl w:val="0"/>
+        </w:rPr>
+        <w:t xml:space="preserve">{nombre}</w:t>
+        <w:tab/>
+        <w:tab/>
+        <w:tab/>
+        <w:tab/>
+        <w:tab/>
+        <w:tab/>
+        <w:t xml:space="preserve">{precio}</w:t>
+      </w:r>
+    </w:p>
+    <w:p>
+      <w:pPr>
+        <w:jc w:val="both"/>
+        <w:rPr>
+          <w:b w:val="1"/>
+        </w:rPr>
+      </w:pPr>
+      <w:r>
+        <w:rPr>
+          <w:b w:val="1"/>
+          <w:rtl w:val="0"/>
+        </w:rPr>
+        <w:t xml:space="preserve">{/modificaciones}</w:t>
       </w:r>
     </w:p>
     <w:p>
@@ -734,45 +805,10 @@
       </w:pPr>
       <w:r>
         <w:rPr>
-          <w:highlight w:val="yellow"/>
-        </w:rPr>
-        <w:drawing>
-          <wp:inline distB="0" distT="0" distL="0" distR="0">
-            <wp:extent cx="5943600" cy="5175885"/>
-            <wp:effectExtent b="38100" l="38100" r="38100" t="38100"/>
-            <wp:docPr id="4" name="image3.png"/>
-            <a:graphic>
-              <a:graphicData uri="http://schemas.openxmlformats.org/drawingml/2006/picture">
-                <pic:pic>
-                  <pic:nvPicPr>
-                    <pic:cNvPr id="0" name="image3.png"/>
-                    <pic:cNvPicPr preferRelativeResize="0"/>
-                  </pic:nvPicPr>
-                  <pic:blipFill>
-                    <a:blip r:embed="rId7"/>
-                    <a:srcRect b="0" l="0" r="0" t="0"/>
-                    <a:stretch>
-                      <a:fillRect/>
-                    </a:stretch>
-                  </pic:blipFill>
-                  <pic:spPr>
-                    <a:xfrm>
-                      <a:off x="0" y="0"/>
-                      <a:ext cx="5943600" cy="5175885"/>
-                    </a:xfrm>
-                    <a:prstGeom prst="rect"/>
-                    <a:ln w="38100">
-                      <a:solidFill>
-                        <a:srgbClr val="000000"/>
-                      </a:solidFill>
-                      <a:prstDash val="solid"/>
-                    </a:ln>
-                  </pic:spPr>
-                </pic:pic>
-              </a:graphicData>
-            </a:graphic>
-          </wp:inline>
-        </w:drawing>
+          <w:b w:val="1"/>
+          <w:rtl w:val="0"/>
+        </w:rPr>
+        <w:t xml:space="preserve">Total Precio Modificaciones: {total}</w:t>
       </w:r>
       <w:r>
         <w:rPr>
@@ -916,24 +952,6 @@
     </w:p>
     <w:p>
       <w:pPr>
-        <w:spacing w:after="0" w:line="240" w:lineRule="auto"/>
-        <w:jc w:val="both"/>
-        <w:rPr>
-          <w:rFonts w:ascii="Poppins" w:cs="Poppins" w:eastAsia="Poppins" w:hAnsi="Poppins"/>
-          <w:b w:val="1"/>
-        </w:rPr>
-      </w:pPr>
-      <w:r>
-        <w:rPr>
-          <w:rFonts w:ascii="Poppins" w:cs="Poppins" w:eastAsia="Poppins" w:hAnsi="Poppins"/>
-          <w:b w:val="1"/>
-          <w:rtl w:val="0"/>
-        </w:rPr>
-        <w:t xml:space="preserve">MÉTODO DE PAGO </w:t>
-      </w:r>
-    </w:p>
-    <w:p>
-      <w:pPr>
         <w:pBdr>
           <w:bottom w:color="000000" w:space="24" w:sz="12" w:val="single"/>
         </w:pBdr>
@@ -948,878 +966,8 @@
         </w:rPr>
       </w:r>
     </w:p>
-    <w:p>
-      <w:pPr>
-        <w:pBdr>
-          <w:bottom w:color="000000" w:space="24" w:sz="12" w:val="single"/>
-        </w:pBdr>
-        <w:jc w:val="both"/>
-        <w:rPr>
-          <w:b w:val="1"/>
-        </w:rPr>
-      </w:pPr>
-      <w:r>
-        <w:rPr>
-          <w:rtl w:val="0"/>
-        </w:rPr>
-      </w:r>
-    </w:p>
-    <w:p>
-      <w:pPr>
-        <w:pBdr>
-          <w:bottom w:color="000000" w:space="24" w:sz="12" w:val="single"/>
-        </w:pBdr>
-        <w:jc w:val="both"/>
-        <w:rPr>
-          <w:b w:val="1"/>
-        </w:rPr>
-      </w:pPr>
-      <w:r>
-        <w:rPr>
-          <w:rtl w:val="0"/>
-        </w:rPr>
-      </w:r>
-    </w:p>
-    <w:p>
-      <w:pPr>
-        <w:pBdr>
-          <w:bottom w:color="000000" w:space="24" w:sz="12" w:val="single"/>
-        </w:pBdr>
-        <w:jc w:val="both"/>
-        <w:rPr>
-          <w:b w:val="1"/>
-        </w:rPr>
-      </w:pPr>
-      <w:r>
-        <w:rPr>
-          <w:rtl w:val="0"/>
-        </w:rPr>
-      </w:r>
-    </w:p>
-    <w:p>
-      <w:pPr>
-        <w:pBdr>
-          <w:bottom w:color="000000" w:space="24" w:sz="12" w:val="single"/>
-        </w:pBdr>
-        <w:jc w:val="both"/>
-        <w:rPr>
-          <w:b w:val="1"/>
-        </w:rPr>
-      </w:pPr>
-      <w:r>
-        <w:rPr>
-          <w:rtl w:val="0"/>
-        </w:rPr>
-      </w:r>
-    </w:p>
-    <w:p>
-      <w:pPr>
-        <w:pBdr>
-          <w:bottom w:color="000000" w:space="24" w:sz="12" w:val="single"/>
-        </w:pBdr>
-        <w:jc w:val="both"/>
-        <w:rPr>
-          <w:b w:val="1"/>
-        </w:rPr>
-      </w:pPr>
-      <w:r>
-        <w:rPr>
-          <w:rtl w:val="0"/>
-        </w:rPr>
-      </w:r>
-    </w:p>
-    <w:p>
-      <w:pPr>
-        <w:pBdr>
-          <w:bottom w:color="000000" w:space="24" w:sz="12" w:val="single"/>
-        </w:pBdr>
-        <w:jc w:val="both"/>
-        <w:rPr>
-          <w:b w:val="1"/>
-        </w:rPr>
-      </w:pPr>
-      <w:r>
-        <w:rPr>
-          <w:rtl w:val="0"/>
-        </w:rPr>
-      </w:r>
-    </w:p>
-    <w:p>
-      <w:pPr>
-        <w:pBdr>
-          <w:bottom w:color="000000" w:space="24" w:sz="12" w:val="single"/>
-        </w:pBdr>
-        <w:jc w:val="both"/>
-        <w:rPr>
-          <w:b w:val="1"/>
-        </w:rPr>
-      </w:pPr>
-      <w:r>
-        <w:rPr>
-          <w:rtl w:val="0"/>
-        </w:rPr>
-      </w:r>
-    </w:p>
-    <w:p>
-      <w:pPr>
-        <w:pBdr>
-          <w:bottom w:color="000000" w:space="24" w:sz="12" w:val="single"/>
-        </w:pBdr>
-        <w:jc w:val="both"/>
-        <w:rPr>
-          <w:b w:val="1"/>
-        </w:rPr>
-      </w:pPr>
-      <w:r>
-        <w:rPr>
-          <w:rtl w:val="0"/>
-        </w:rPr>
-      </w:r>
-    </w:p>
-    <w:p>
-      <w:pPr>
-        <w:pBdr>
-          <w:bottom w:color="000000" w:space="24" w:sz="12" w:val="single"/>
-        </w:pBdr>
-        <w:jc w:val="both"/>
-        <w:rPr>
-          <w:b w:val="1"/>
-        </w:rPr>
-      </w:pPr>
-      <w:r>
-        <w:rPr>
-          <w:rtl w:val="0"/>
-        </w:rPr>
-      </w:r>
-    </w:p>
-    <w:p>
-      <w:pPr>
-        <w:pBdr>
-          <w:bottom w:color="000000" w:space="24" w:sz="12" w:val="single"/>
-        </w:pBdr>
-        <w:jc w:val="both"/>
-        <w:rPr>
-          <w:b w:val="1"/>
-        </w:rPr>
-      </w:pPr>
-      <w:r>
-        <w:rPr>
-          <w:rtl w:val="0"/>
-        </w:rPr>
-      </w:r>
-    </w:p>
-    <w:p>
-      <w:pPr>
-        <w:pBdr>
-          <w:bottom w:color="000000" w:space="24" w:sz="12" w:val="single"/>
-        </w:pBdr>
-        <w:jc w:val="both"/>
-        <w:rPr>
-          <w:b w:val="1"/>
-        </w:rPr>
-      </w:pPr>
-      <w:r>
-        <w:rPr>
-          <w:rtl w:val="0"/>
-        </w:rPr>
-      </w:r>
-    </w:p>
-    <w:p>
-      <w:pPr>
-        <w:pBdr>
-          <w:bottom w:color="000000" w:space="24" w:sz="12" w:val="single"/>
-        </w:pBdr>
-        <w:jc w:val="both"/>
-        <w:rPr>
-          <w:b w:val="1"/>
-        </w:rPr>
-      </w:pPr>
-      <w:r>
-        <w:rPr>
-          <w:rtl w:val="0"/>
-        </w:rPr>
-      </w:r>
-    </w:p>
-    <w:p>
-      <w:pPr>
-        <w:pBdr>
-          <w:bottom w:color="000000" w:space="24" w:sz="12" w:val="single"/>
-        </w:pBdr>
-        <w:jc w:val="both"/>
-        <w:rPr>
-          <w:b w:val="1"/>
-        </w:rPr>
-      </w:pPr>
-      <w:r>
-        <w:rPr>
-          <w:rtl w:val="0"/>
-        </w:rPr>
-      </w:r>
-    </w:p>
-    <w:p>
-      <w:pPr>
-        <w:pBdr>
-          <w:bottom w:color="000000" w:space="24" w:sz="12" w:val="single"/>
-        </w:pBdr>
-        <w:jc w:val="both"/>
-        <w:rPr>
-          <w:b w:val="1"/>
-        </w:rPr>
-      </w:pPr>
-      <w:r>
-        <w:rPr>
-          <w:rtl w:val="0"/>
-        </w:rPr>
-      </w:r>
-    </w:p>
-    <w:p>
-      <w:pPr>
-        <w:pBdr>
-          <w:bottom w:color="000000" w:space="24" w:sz="12" w:val="single"/>
-        </w:pBdr>
-        <w:jc w:val="both"/>
-        <w:rPr>
-          <w:b w:val="1"/>
-        </w:rPr>
-      </w:pPr>
-      <w:r>
-        <w:rPr>
-          <w:rtl w:val="0"/>
-        </w:rPr>
-      </w:r>
-    </w:p>
-    <w:p>
-      <w:pPr>
-        <w:pBdr>
-          <w:bottom w:color="000000" w:space="24" w:sz="12" w:val="single"/>
-        </w:pBdr>
-        <w:jc w:val="both"/>
-        <w:rPr>
-          <w:b w:val="1"/>
-        </w:rPr>
-      </w:pPr>
-      <w:r>
-        <w:rPr>
-          <w:rtl w:val="0"/>
-        </w:rPr>
-      </w:r>
-    </w:p>
-    <w:p>
-      <w:pPr>
-        <w:pBdr>
-          <w:bottom w:color="000000" w:space="24" w:sz="12" w:val="single"/>
-        </w:pBdr>
-        <w:jc w:val="both"/>
-        <w:rPr>
-          <w:b w:val="1"/>
-        </w:rPr>
-      </w:pPr>
-      <w:r>
-        <w:rPr>
-          <w:rtl w:val="0"/>
-        </w:rPr>
-      </w:r>
-    </w:p>
-    <w:p>
-      <w:pPr>
-        <w:pBdr>
-          <w:bottom w:color="000000" w:space="24" w:sz="12" w:val="single"/>
-        </w:pBdr>
-        <w:jc w:val="both"/>
-        <w:rPr>
-          <w:b w:val="1"/>
-        </w:rPr>
-      </w:pPr>
-      <w:r>
-        <w:rPr>
-          <w:rtl w:val="0"/>
-        </w:rPr>
-      </w:r>
-    </w:p>
-    <w:p>
-      <w:pPr>
-        <w:pBdr>
-          <w:bottom w:color="000000" w:space="24" w:sz="12" w:val="single"/>
-        </w:pBdr>
-        <w:jc w:val="both"/>
-        <w:rPr>
-          <w:b w:val="1"/>
-        </w:rPr>
-      </w:pPr>
-      <w:r>
-        <w:rPr>
-          <w:rtl w:val="0"/>
-        </w:rPr>
-      </w:r>
-    </w:p>
-    <w:p>
-      <w:pPr>
-        <w:pBdr>
-          <w:bottom w:color="000000" w:space="24" w:sz="12" w:val="single"/>
-        </w:pBdr>
-        <w:jc w:val="both"/>
-        <w:rPr>
-          <w:b w:val="1"/>
-        </w:rPr>
-      </w:pPr>
-      <w:r>
-        <w:rPr>
-          <w:rtl w:val="0"/>
-        </w:rPr>
-      </w:r>
-    </w:p>
-    <w:p>
-      <w:pPr>
-        <w:pBdr>
-          <w:bottom w:color="000000" w:space="24" w:sz="12" w:val="single"/>
-        </w:pBdr>
-        <w:jc w:val="both"/>
-        <w:rPr>
-          <w:b w:val="1"/>
-        </w:rPr>
-      </w:pPr>
-      <w:r>
-        <w:rPr>
-          <w:rtl w:val="0"/>
-        </w:rPr>
-      </w:r>
-    </w:p>
-    <w:p>
-      <w:pPr>
-        <w:pBdr>
-          <w:bottom w:color="000000" w:space="24" w:sz="12" w:val="single"/>
-        </w:pBdr>
-        <w:jc w:val="both"/>
-        <w:rPr>
-          <w:b w:val="1"/>
-        </w:rPr>
-      </w:pPr>
-      <w:r>
-        <w:rPr>
-          <w:rtl w:val="0"/>
-        </w:rPr>
-      </w:r>
-    </w:p>
-    <w:p>
-      <w:pPr>
-        <w:pBdr>
-          <w:bottom w:color="000000" w:space="24" w:sz="12" w:val="single"/>
-        </w:pBdr>
-        <w:jc w:val="both"/>
-        <w:rPr>
-          <w:b w:val="1"/>
-        </w:rPr>
-      </w:pPr>
-      <w:r>
-        <w:rPr>
-          <w:rtl w:val="0"/>
-        </w:rPr>
-      </w:r>
-    </w:p>
-    <w:p>
-      <w:pPr>
-        <w:pBdr>
-          <w:bottom w:color="000000" w:space="24" w:sz="12" w:val="single"/>
-        </w:pBdr>
-        <w:jc w:val="both"/>
-        <w:rPr>
-          <w:b w:val="1"/>
-        </w:rPr>
-      </w:pPr>
-      <w:r>
-        <w:rPr>
-          <w:rtl w:val="0"/>
-        </w:rPr>
-      </w:r>
-    </w:p>
-    <w:p>
-      <w:pPr>
-        <w:pBdr>
-          <w:bottom w:color="000000" w:space="24" w:sz="12" w:val="single"/>
-        </w:pBdr>
-        <w:jc w:val="both"/>
-        <w:rPr>
-          <w:b w:val="1"/>
-        </w:rPr>
-      </w:pPr>
-      <w:r>
-        <w:rPr>
-          <w:rtl w:val="0"/>
-        </w:rPr>
-      </w:r>
-    </w:p>
-    <w:p>
-      <w:pPr>
-        <w:pBdr>
-          <w:bottom w:color="000000" w:space="24" w:sz="12" w:val="single"/>
-        </w:pBdr>
-        <w:jc w:val="both"/>
-        <w:rPr>
-          <w:rFonts w:ascii="Poppins" w:cs="Poppins" w:eastAsia="Poppins" w:hAnsi="Poppins"/>
-          <w:b w:val="1"/>
-        </w:rPr>
-      </w:pPr>
-      <w:r>
-        <w:rPr>
-          <w:rFonts w:ascii="Poppins" w:cs="Poppins" w:eastAsia="Poppins" w:hAnsi="Poppins"/>
-          <w:b w:val="1"/>
-          <w:rtl w:val="0"/>
-        </w:rPr>
-        <w:t xml:space="preserve">ANEXO 1. Planta primer nivel</w:t>
-      </w:r>
-    </w:p>
-    <w:p>
-      <w:pPr>
-        <w:pBdr>
-          <w:bottom w:color="000000" w:space="24" w:sz="12" w:val="single"/>
-        </w:pBdr>
-        <w:jc w:val="both"/>
-        <w:rPr>
-          <w:rFonts w:ascii="Poppins" w:cs="Poppins" w:eastAsia="Poppins" w:hAnsi="Poppins"/>
-        </w:rPr>
-      </w:pPr>
-      <w:r>
-        <w:rPr>
-          <w:rFonts w:ascii="Poppins" w:cs="Poppins" w:eastAsia="Poppins" w:hAnsi="Poppins"/>
-          <w:rtl w:val="0"/>
-        </w:rPr>
-        <w:t xml:space="preserve">[anexo1]</w:t>
-      </w:r>
-      <w:r>
-        <w:br w:type="page"/>
-      </w:r>
-      <w:r>
-        <w:rPr>
-          <w:rtl w:val="0"/>
-        </w:rPr>
-      </w:r>
-    </w:p>
-    <w:p>
-      <w:pPr>
-        <w:pBdr>
-          <w:bottom w:color="000000" w:space="24" w:sz="12" w:val="single"/>
-        </w:pBdr>
-        <w:jc w:val="both"/>
-        <w:rPr>
-          <w:rFonts w:ascii="Poppins" w:cs="Poppins" w:eastAsia="Poppins" w:hAnsi="Poppins"/>
-        </w:rPr>
-      </w:pPr>
-      <w:r>
-        <w:rPr>
-          <w:rtl w:val="0"/>
-        </w:rPr>
-      </w:r>
-    </w:p>
-    <w:p>
-      <w:pPr>
-        <w:pBdr>
-          <w:bottom w:color="000000" w:space="24" w:sz="12" w:val="single"/>
-        </w:pBdr>
-        <w:jc w:val="both"/>
-        <w:rPr>
-          <w:b w:val="1"/>
-        </w:rPr>
-      </w:pPr>
-      <w:r>
-        <w:rPr>
-          <w:rFonts w:ascii="Poppins" w:cs="Poppins" w:eastAsia="Poppins" w:hAnsi="Poppins"/>
-          <w:b w:val="1"/>
-          <w:rtl w:val="0"/>
-        </w:rPr>
-        <w:t xml:space="preserve">ANEXO 2. Planta Segundo Nivel </w:t>
-      </w:r>
-      <w:r>
-        <w:rPr>
-          <w:rtl w:val="0"/>
-        </w:rPr>
-      </w:r>
-    </w:p>
-    <w:p>
-      <w:pPr>
-        <w:pBdr>
-          <w:bottom w:color="000000" w:space="24" w:sz="12" w:val="single"/>
-        </w:pBdr>
-        <w:jc w:val="both"/>
-        <w:rPr>
-          <w:b w:val="1"/>
-        </w:rPr>
-      </w:pPr>
-      <w:r>
-        <w:rPr>
-          <w:rtl w:val="0"/>
-        </w:rPr>
-      </w:r>
-    </w:p>
-    <w:p>
-      <w:pPr>
-        <w:pBdr>
-          <w:bottom w:color="000000" w:space="24" w:sz="12" w:val="single"/>
-        </w:pBdr>
-        <w:jc w:val="both"/>
-        <w:rPr>
-          <w:b w:val="1"/>
-        </w:rPr>
-      </w:pPr>
-      <w:r>
-        <w:rPr>
-          <w:rtl w:val="0"/>
-        </w:rPr>
-      </w:r>
-    </w:p>
-    <w:p>
-      <w:pPr>
-        <w:pBdr>
-          <w:bottom w:color="000000" w:space="24" w:sz="12" w:val="single"/>
-        </w:pBdr>
-        <w:jc w:val="both"/>
-        <w:rPr>
-          <w:b w:val="1"/>
-        </w:rPr>
-      </w:pPr>
-      <w:r>
-        <w:rPr>
-          <w:rtl w:val="0"/>
-        </w:rPr>
-      </w:r>
-    </w:p>
-    <w:p>
-      <w:pPr>
-        <w:pBdr>
-          <w:bottom w:color="000000" w:space="24" w:sz="12" w:val="single"/>
-        </w:pBdr>
-        <w:jc w:val="both"/>
-        <w:rPr>
-          <w:b w:val="1"/>
-        </w:rPr>
-      </w:pPr>
-      <w:r>
-        <w:rPr>
-          <w:rtl w:val="0"/>
-        </w:rPr>
-      </w:r>
-    </w:p>
-    <w:p>
-      <w:pPr>
-        <w:pBdr>
-          <w:bottom w:color="000000" w:space="24" w:sz="12" w:val="single"/>
-        </w:pBdr>
-        <w:jc w:val="both"/>
-        <w:rPr>
-          <w:b w:val="1"/>
-        </w:rPr>
-      </w:pPr>
-      <w:r>
-        <w:rPr>
-          <w:rtl w:val="0"/>
-        </w:rPr>
-      </w:r>
-    </w:p>
-    <w:p>
-      <w:pPr>
-        <w:pBdr>
-          <w:bottom w:color="000000" w:space="24" w:sz="12" w:val="single"/>
-        </w:pBdr>
-        <w:jc w:val="both"/>
-        <w:rPr>
-          <w:b w:val="1"/>
-        </w:rPr>
-      </w:pPr>
-      <w:r>
-        <w:rPr>
-          <w:rtl w:val="0"/>
-        </w:rPr>
-      </w:r>
-    </w:p>
-    <w:p>
-      <w:pPr>
-        <w:pBdr>
-          <w:bottom w:color="000000" w:space="24" w:sz="12" w:val="single"/>
-        </w:pBdr>
-        <w:jc w:val="both"/>
-        <w:rPr>
-          <w:b w:val="1"/>
-        </w:rPr>
-      </w:pPr>
-      <w:r>
-        <w:rPr>
-          <w:rtl w:val="0"/>
-        </w:rPr>
-      </w:r>
-    </w:p>
-    <w:p>
-      <w:pPr>
-        <w:pBdr>
-          <w:bottom w:color="000000" w:space="24" w:sz="12" w:val="single"/>
-        </w:pBdr>
-        <w:jc w:val="both"/>
-        <w:rPr>
-          <w:b w:val="1"/>
-        </w:rPr>
-      </w:pPr>
-      <w:r>
-        <w:rPr>
-          <w:rtl w:val="0"/>
-        </w:rPr>
-      </w:r>
-    </w:p>
-    <w:p>
-      <w:pPr>
-        <w:pBdr>
-          <w:bottom w:color="000000" w:space="24" w:sz="12" w:val="single"/>
-        </w:pBdr>
-        <w:jc w:val="both"/>
-        <w:rPr>
-          <w:b w:val="1"/>
-        </w:rPr>
-      </w:pPr>
-      <w:r>
-        <w:rPr>
-          <w:rtl w:val="0"/>
-        </w:rPr>
-      </w:r>
-    </w:p>
-    <w:p>
-      <w:pPr>
-        <w:pBdr>
-          <w:bottom w:color="000000" w:space="24" w:sz="12" w:val="single"/>
-        </w:pBdr>
-        <w:jc w:val="both"/>
-        <w:rPr>
-          <w:b w:val="1"/>
-        </w:rPr>
-      </w:pPr>
-      <w:r>
-        <w:rPr>
-          <w:rtl w:val="0"/>
-        </w:rPr>
-      </w:r>
-    </w:p>
-    <w:p>
-      <w:pPr>
-        <w:pBdr>
-          <w:bottom w:color="000000" w:space="24" w:sz="12" w:val="single"/>
-        </w:pBdr>
-        <w:jc w:val="both"/>
-        <w:rPr>
-          <w:b w:val="1"/>
-        </w:rPr>
-      </w:pPr>
-      <w:r>
-        <w:rPr>
-          <w:rtl w:val="0"/>
-        </w:rPr>
-      </w:r>
-    </w:p>
-    <w:p>
-      <w:pPr>
-        <w:pBdr>
-          <w:bottom w:color="000000" w:space="24" w:sz="12" w:val="single"/>
-        </w:pBdr>
-        <w:jc w:val="both"/>
-        <w:rPr>
-          <w:b w:val="1"/>
-        </w:rPr>
-      </w:pPr>
-      <w:r>
-        <w:rPr>
-          <w:rtl w:val="0"/>
-        </w:rPr>
-      </w:r>
-    </w:p>
-    <w:p>
-      <w:pPr>
-        <w:pBdr>
-          <w:bottom w:color="000000" w:space="24" w:sz="12" w:val="single"/>
-        </w:pBdr>
-        <w:jc w:val="both"/>
-        <w:rPr>
-          <w:b w:val="1"/>
-        </w:rPr>
-      </w:pPr>
-      <w:r>
-        <w:rPr>
-          <w:rtl w:val="0"/>
-        </w:rPr>
-      </w:r>
-    </w:p>
-    <w:p>
-      <w:pPr>
-        <w:pBdr>
-          <w:bottom w:color="000000" w:space="24" w:sz="12" w:val="single"/>
-        </w:pBdr>
-        <w:jc w:val="both"/>
-        <w:rPr>
-          <w:b w:val="1"/>
-        </w:rPr>
-      </w:pPr>
-      <w:r>
-        <w:rPr>
-          <w:rtl w:val="0"/>
-        </w:rPr>
-      </w:r>
-    </w:p>
-    <w:p>
-      <w:pPr>
-        <w:pBdr>
-          <w:bottom w:color="000000" w:space="24" w:sz="12" w:val="single"/>
-        </w:pBdr>
-        <w:jc w:val="both"/>
-        <w:rPr>
-          <w:b w:val="1"/>
-        </w:rPr>
-      </w:pPr>
-      <w:r>
-        <w:rPr>
-          <w:rtl w:val="0"/>
-        </w:rPr>
-      </w:r>
-    </w:p>
-    <w:p>
-      <w:pPr>
-        <w:pBdr>
-          <w:bottom w:color="000000" w:space="24" w:sz="12" w:val="single"/>
-        </w:pBdr>
-        <w:jc w:val="both"/>
-        <w:rPr>
-          <w:b w:val="1"/>
-        </w:rPr>
-      </w:pPr>
-      <w:r>
-        <w:rPr>
-          <w:rtl w:val="0"/>
-        </w:rPr>
-      </w:r>
-    </w:p>
-    <w:p>
-      <w:pPr>
-        <w:pBdr>
-          <w:bottom w:color="000000" w:space="24" w:sz="12" w:val="single"/>
-        </w:pBdr>
-        <w:jc w:val="both"/>
-        <w:rPr>
-          <w:b w:val="1"/>
-        </w:rPr>
-      </w:pPr>
-      <w:r>
-        <w:rPr>
-          <w:rtl w:val="0"/>
-        </w:rPr>
-      </w:r>
-    </w:p>
-    <w:p>
-      <w:pPr>
-        <w:pBdr>
-          <w:bottom w:color="000000" w:space="24" w:sz="12" w:val="single"/>
-        </w:pBdr>
-        <w:jc w:val="both"/>
-        <w:rPr>
-          <w:b w:val="1"/>
-        </w:rPr>
-      </w:pPr>
-      <w:r>
-        <w:rPr>
-          <w:rtl w:val="0"/>
-        </w:rPr>
-      </w:r>
-    </w:p>
-    <w:p>
-      <w:pPr>
-        <w:pBdr>
-          <w:bottom w:color="000000" w:space="24" w:sz="12" w:val="single"/>
-        </w:pBdr>
-        <w:jc w:val="both"/>
-        <w:rPr>
-          <w:b w:val="1"/>
-        </w:rPr>
-      </w:pPr>
-      <w:r>
-        <w:rPr>
-          <w:rtl w:val="0"/>
-        </w:rPr>
-      </w:r>
-    </w:p>
-    <w:p>
-      <w:pPr>
-        <w:pBdr>
-          <w:bottom w:color="000000" w:space="24" w:sz="12" w:val="single"/>
-        </w:pBdr>
-        <w:jc w:val="both"/>
-        <w:rPr>
-          <w:b w:val="1"/>
-        </w:rPr>
-      </w:pPr>
-      <w:r>
-        <w:rPr>
-          <w:rtl w:val="0"/>
-        </w:rPr>
-      </w:r>
-    </w:p>
-    <w:p>
-      <w:pPr>
-        <w:pBdr>
-          <w:bottom w:color="000000" w:space="24" w:sz="12" w:val="single"/>
-        </w:pBdr>
-        <w:jc w:val="both"/>
-        <w:rPr>
-          <w:b w:val="1"/>
-        </w:rPr>
-      </w:pPr>
-      <w:r>
-        <w:rPr>
-          <w:rtl w:val="0"/>
-        </w:rPr>
-      </w:r>
-    </w:p>
-    <w:p>
-      <w:pPr>
-        <w:pBdr>
-          <w:bottom w:color="000000" w:space="24" w:sz="12" w:val="single"/>
-        </w:pBdr>
-        <w:jc w:val="both"/>
-        <w:rPr>
-          <w:b w:val="1"/>
-        </w:rPr>
-      </w:pPr>
-      <w:r>
-        <w:rPr>
-          <w:rtl w:val="0"/>
-        </w:rPr>
-      </w:r>
-    </w:p>
-    <w:p>
-      <w:pPr>
-        <w:pBdr>
-          <w:bottom w:color="000000" w:space="24" w:sz="12" w:val="single"/>
-        </w:pBdr>
-        <w:jc w:val="both"/>
-        <w:rPr>
-          <w:b w:val="1"/>
-        </w:rPr>
-      </w:pPr>
-      <w:r>
-        <w:rPr>
-          <w:rtl w:val="0"/>
-        </w:rPr>
-      </w:r>
-    </w:p>
-    <w:p>
-      <w:pPr>
-        <w:pBdr>
-          <w:bottom w:color="000000" w:space="24" w:sz="12" w:val="single"/>
-        </w:pBdr>
-        <w:jc w:val="both"/>
-        <w:rPr>
-          <w:b w:val="1"/>
-        </w:rPr>
-      </w:pPr>
-      <w:r>
-        <w:rPr>
-          <w:rtl w:val="0"/>
-        </w:rPr>
-      </w:r>
-    </w:p>
     <w:sectPr>
-      <w:headerReference r:id="rId8" w:type="default"/>
+      <w:headerReference r:id="rId7" w:type="default"/>
       <w:pgSz w:h="15840" w:w="12240" w:orient="portrait"/>
       <w:pgMar w:bottom="1170" w:top="1440" w:left="1440" w:right="1440" w:header="720" w:footer="720"/>
       <w:pgNumType w:start="1"/>
@@ -1883,7 +1031,7 @@
         <wp:inline distB="0" distT="0" distL="0" distR="0">
           <wp:extent cx="768276" cy="691099"/>
           <wp:effectExtent b="0" l="0" r="0" t="0"/>
-          <wp:docPr id="5" name="image2.png"/>
+          <wp:docPr id="4" name="image2.png"/>
           <a:graphic>
             <a:graphicData uri="http://schemas.openxmlformats.org/drawingml/2006/picture">
               <pic:pic>
@@ -2076,12 +1224,12 @@
               <wp:extent cx="4133850" cy="800100"/>
               <wp:effectExtent b="0" l="0" r="0" t="0"/>
               <wp:wrapNone/>
-              <wp:docPr id="1" name="image4.png"/>
+              <wp:docPr id="1" name="image3.png"/>
               <a:graphic>
                 <a:graphicData uri="http://schemas.openxmlformats.org/drawingml/2006/picture">
                   <pic:pic>
                     <pic:nvPicPr>
-                      <pic:cNvPr id="0" name="image4.png"/>
+                      <pic:cNvPr id="0" name="image3.png"/>
                       <pic:cNvPicPr preferRelativeResize="0"/>
                     </pic:nvPicPr>
                     <pic:blipFill>

</xml_diff>